<commit_message>
Updated documents, and did first reverse engineering task.
</commit_message>
<xml_diff>
--- a/Reverse Engineering Overview.docx
+++ b/Reverse Engineering Overview.docx
@@ -141,10 +141,22 @@
         <w:rPr>
           <w:rFonts w:cstheme="minorHAnsi"/>
         </w:rPr>
-        <w:t>convert compiled code back into pseudocode for further reconstruction. This gives a general outline of how the original source code looked like.</w:t>
+        <w:t xml:space="preserve">convert compiled code back into pseudocode for further reconstruction. This gives a general outline of </w:t>
+      </w:r>
+      <w:r>
+        <w:rPr>
+          <w:rFonts w:cstheme="minorHAnsi"/>
+        </w:rPr>
+        <w:t>what</w:t>
       </w:r>
       <w:bookmarkStart w:id="0" w:name="_GoBack"/>
       <w:bookmarkEnd w:id="0"/>
+      <w:r>
+        <w:rPr>
+          <w:rFonts w:cstheme="minorHAnsi"/>
+        </w:rPr>
+        <w:t xml:space="preserve"> the original source code looked like.</w:t>
+      </w:r>
     </w:p>
     <w:p>
       <w:pPr>

</xml_diff>

<commit_message>
Began work on another crackme challenge, and updated overview document.
</commit_message>
<xml_diff>
--- a/Reverse Engineering Overview.docx
+++ b/Reverse Engineering Overview.docx
@@ -149,21 +149,693 @@
         </w:rPr>
         <w:t>what</w:t>
       </w:r>
+      <w:r>
+        <w:rPr>
+          <w:rFonts w:cstheme="minorHAnsi"/>
+        </w:rPr>
+        <w:t xml:space="preserve"> the original source code looked like.</w:t>
+      </w:r>
+    </w:p>
+    <w:p>
+      <w:pPr>
+        <w:rPr>
+          <w:rFonts w:cstheme="minorHAnsi"/>
+        </w:rPr>
+      </w:pPr>
+    </w:p>
+    <w:p>
+      <w:pPr>
+        <w:rPr>
+          <w:rFonts w:asciiTheme="majorHAnsi" w:hAnsiTheme="majorHAnsi" w:cstheme="majorHAnsi"/>
+          <w:b/>
+          <w:sz w:val="28"/>
+        </w:rPr>
+      </w:pPr>
+      <w:r>
+        <w:rPr>
+          <w:rFonts w:asciiTheme="majorHAnsi" w:hAnsiTheme="majorHAnsi" w:cstheme="majorHAnsi"/>
+          <w:b/>
+          <w:sz w:val="28"/>
+        </w:rPr>
+        <w:t>Assembly Cheat Sheet</w:t>
+      </w:r>
+    </w:p>
+    <w:p>
+      <w:pPr>
+        <w:rPr>
+          <w:rFonts w:cstheme="minorHAnsi"/>
+        </w:rPr>
+      </w:pPr>
+      <w:r>
+        <w:rPr>
+          <w:rFonts w:cstheme="minorHAnsi"/>
+        </w:rPr>
+        <w:t>For conditional jump instructions on signed data for arithmetic operations.</w:t>
+      </w:r>
+    </w:p>
+    <w:tbl>
+      <w:tblPr>
+        <w:tblStyle w:val="TableGrid"/>
+        <w:tblW w:w="0" w:type="auto"/>
+        <w:tblLook w:val="04A0" w:firstRow="1" w:lastRow="0" w:firstColumn="1" w:lastColumn="0" w:noHBand="0" w:noVBand="1"/>
+      </w:tblPr>
+      <w:tblGrid>
+        <w:gridCol w:w="1555"/>
+        <w:gridCol w:w="5528"/>
+      </w:tblGrid>
+      <w:tr>
+        <w:tc>
+          <w:tcPr>
+            <w:tcW w:w="1555" w:type="dxa"/>
+          </w:tcPr>
+          <w:p>
+            <w:pPr>
+              <w:rPr>
+                <w:rFonts w:cstheme="minorHAnsi"/>
+                <w:b/>
+              </w:rPr>
+            </w:pPr>
+            <w:r>
+              <w:rPr>
+                <w:rFonts w:cstheme="minorHAnsi"/>
+                <w:b/>
+                <w:bCs/>
+              </w:rPr>
+              <w:t>Instruction</w:t>
+            </w:r>
+          </w:p>
+        </w:tc>
+        <w:tc>
+          <w:tcPr>
+            <w:tcW w:w="5528" w:type="dxa"/>
+          </w:tcPr>
+          <w:p>
+            <w:pPr>
+              <w:rPr>
+                <w:rFonts w:cstheme="minorHAnsi"/>
+                <w:b/>
+              </w:rPr>
+            </w:pPr>
+            <w:r>
+              <w:rPr>
+                <w:rFonts w:cstheme="minorHAnsi"/>
+                <w:b/>
+                <w:bCs/>
+              </w:rPr>
+              <w:t>Description</w:t>
+            </w:r>
+          </w:p>
+        </w:tc>
+      </w:tr>
+      <w:tr>
+        <w:tc>
+          <w:tcPr>
+            <w:tcW w:w="1555" w:type="dxa"/>
+          </w:tcPr>
+          <w:p>
+            <w:pPr>
+              <w:rPr>
+                <w:rFonts w:cstheme="minorHAnsi"/>
+                <w:b/>
+              </w:rPr>
+            </w:pPr>
+            <w:r>
+              <w:rPr>
+                <w:rFonts w:cstheme="minorHAnsi"/>
+              </w:rPr>
+              <w:t>JE/JZ</w:t>
+            </w:r>
+          </w:p>
+        </w:tc>
+        <w:tc>
+          <w:tcPr>
+            <w:tcW w:w="5528" w:type="dxa"/>
+          </w:tcPr>
+          <w:p>
+            <w:pPr>
+              <w:rPr>
+                <w:rFonts w:cstheme="minorHAnsi"/>
+                <w:b/>
+              </w:rPr>
+            </w:pPr>
+            <w:r>
+              <w:rPr>
+                <w:rFonts w:cstheme="minorHAnsi"/>
+              </w:rPr>
+              <w:t>Jump Equal or Jump Zero</w:t>
+            </w:r>
+          </w:p>
+        </w:tc>
+      </w:tr>
+      <w:tr>
+        <w:tc>
+          <w:tcPr>
+            <w:tcW w:w="1555" w:type="dxa"/>
+          </w:tcPr>
+          <w:p>
+            <w:pPr>
+              <w:rPr>
+                <w:rFonts w:cstheme="minorHAnsi"/>
+                <w:b/>
+              </w:rPr>
+            </w:pPr>
+            <w:r>
+              <w:rPr>
+                <w:rFonts w:cstheme="minorHAnsi"/>
+              </w:rPr>
+              <w:t>JNE/JNZ</w:t>
+            </w:r>
+          </w:p>
+        </w:tc>
+        <w:tc>
+          <w:tcPr>
+            <w:tcW w:w="5528" w:type="dxa"/>
+          </w:tcPr>
+          <w:p>
+            <w:pPr>
+              <w:rPr>
+                <w:rFonts w:cstheme="minorHAnsi"/>
+                <w:b/>
+              </w:rPr>
+            </w:pPr>
+            <w:r>
+              <w:rPr>
+                <w:rFonts w:cstheme="minorHAnsi"/>
+              </w:rPr>
+              <w:t>Jump not Equal or Jump Not Zero</w:t>
+            </w:r>
+          </w:p>
+        </w:tc>
+      </w:tr>
+      <w:tr>
+        <w:tc>
+          <w:tcPr>
+            <w:tcW w:w="1555" w:type="dxa"/>
+          </w:tcPr>
+          <w:p>
+            <w:pPr>
+              <w:rPr>
+                <w:rFonts w:cstheme="minorHAnsi"/>
+                <w:b/>
+              </w:rPr>
+            </w:pPr>
+            <w:r>
+              <w:rPr>
+                <w:rFonts w:cstheme="minorHAnsi"/>
+              </w:rPr>
+              <w:t>JG/JNLE</w:t>
+            </w:r>
+          </w:p>
+        </w:tc>
+        <w:tc>
+          <w:tcPr>
+            <w:tcW w:w="5528" w:type="dxa"/>
+          </w:tcPr>
+          <w:p>
+            <w:pPr>
+              <w:rPr>
+                <w:rFonts w:cstheme="minorHAnsi"/>
+                <w:b/>
+              </w:rPr>
+            </w:pPr>
+            <w:r>
+              <w:rPr>
+                <w:rFonts w:cstheme="minorHAnsi"/>
+              </w:rPr>
+              <w:t>Jump Greater or Jump Not Less/Equal</w:t>
+            </w:r>
+          </w:p>
+        </w:tc>
+      </w:tr>
+      <w:tr>
+        <w:tc>
+          <w:tcPr>
+            <w:tcW w:w="1555" w:type="dxa"/>
+          </w:tcPr>
+          <w:p>
+            <w:pPr>
+              <w:rPr>
+                <w:rFonts w:cstheme="minorHAnsi"/>
+                <w:b/>
+              </w:rPr>
+            </w:pPr>
+            <w:r>
+              <w:rPr>
+                <w:rFonts w:cstheme="minorHAnsi"/>
+              </w:rPr>
+              <w:t>JGE/JNL</w:t>
+            </w:r>
+          </w:p>
+        </w:tc>
+        <w:tc>
+          <w:tcPr>
+            <w:tcW w:w="5528" w:type="dxa"/>
+          </w:tcPr>
+          <w:p>
+            <w:pPr>
+              <w:rPr>
+                <w:rFonts w:cstheme="minorHAnsi"/>
+                <w:b/>
+              </w:rPr>
+            </w:pPr>
+            <w:r>
+              <w:rPr>
+                <w:rFonts w:cstheme="minorHAnsi"/>
+              </w:rPr>
+              <w:t>Jump Greater/Equal or Jump Not Less</w:t>
+            </w:r>
+          </w:p>
+        </w:tc>
+      </w:tr>
+      <w:tr>
+        <w:tc>
+          <w:tcPr>
+            <w:tcW w:w="1555" w:type="dxa"/>
+          </w:tcPr>
+          <w:p>
+            <w:pPr>
+              <w:rPr>
+                <w:rFonts w:cstheme="minorHAnsi"/>
+                <w:b/>
+              </w:rPr>
+            </w:pPr>
+            <w:r>
+              <w:rPr>
+                <w:rFonts w:cstheme="minorHAnsi"/>
+              </w:rPr>
+              <w:t>JL/JNGE</w:t>
+            </w:r>
+          </w:p>
+        </w:tc>
+        <w:tc>
+          <w:tcPr>
+            <w:tcW w:w="5528" w:type="dxa"/>
+          </w:tcPr>
+          <w:p>
+            <w:pPr>
+              <w:rPr>
+                <w:rFonts w:cstheme="minorHAnsi"/>
+                <w:b/>
+              </w:rPr>
+            </w:pPr>
+            <w:r>
+              <w:rPr>
+                <w:rFonts w:cstheme="minorHAnsi"/>
+              </w:rPr>
+              <w:t>Jump Less or Jump Not Greater/Equal</w:t>
+            </w:r>
+          </w:p>
+        </w:tc>
+      </w:tr>
+      <w:tr>
+        <w:tc>
+          <w:tcPr>
+            <w:tcW w:w="1555" w:type="dxa"/>
+          </w:tcPr>
+          <w:p>
+            <w:pPr>
+              <w:rPr>
+                <w:rFonts w:cstheme="minorHAnsi"/>
+                <w:b/>
+              </w:rPr>
+            </w:pPr>
+            <w:r>
+              <w:rPr>
+                <w:rFonts w:cstheme="minorHAnsi"/>
+              </w:rPr>
+              <w:t>JLE/JNG</w:t>
+            </w:r>
+          </w:p>
+        </w:tc>
+        <w:tc>
+          <w:tcPr>
+            <w:tcW w:w="5528" w:type="dxa"/>
+          </w:tcPr>
+          <w:p>
+            <w:pPr>
+              <w:rPr>
+                <w:rFonts w:cstheme="minorHAnsi"/>
+                <w:b/>
+              </w:rPr>
+            </w:pPr>
+            <w:r>
+              <w:rPr>
+                <w:rFonts w:cstheme="minorHAnsi"/>
+              </w:rPr>
+              <w:t>Jump Less/Equal or Jump Not Greater</w:t>
+            </w:r>
+          </w:p>
+        </w:tc>
+      </w:tr>
+    </w:tbl>
+    <w:p>
+      <w:pPr>
+        <w:rPr>
+          <w:rFonts w:cstheme="minorHAnsi"/>
+          <w:b/>
+        </w:rPr>
+      </w:pPr>
+    </w:p>
+    <w:p>
+      <w:pPr>
+        <w:rPr>
+          <w:rFonts w:cstheme="minorHAnsi"/>
+        </w:rPr>
+      </w:pPr>
+      <w:r>
+        <w:rPr>
+          <w:rFonts w:cstheme="minorHAnsi"/>
+        </w:rPr>
+        <w:t xml:space="preserve">For </w:t>
+      </w:r>
+      <w:r>
+        <w:rPr>
+          <w:rFonts w:cstheme="minorHAnsi"/>
+        </w:rPr>
+        <w:t>conditional jump instructions on</w:t>
+      </w:r>
+      <w:r>
+        <w:rPr>
+          <w:rFonts w:cstheme="minorHAnsi"/>
+        </w:rPr>
+        <w:t xml:space="preserve"> unsigned data for</w:t>
+      </w:r>
+      <w:r>
+        <w:rPr>
+          <w:rFonts w:cstheme="minorHAnsi"/>
+        </w:rPr>
+        <w:t xml:space="preserve"> </w:t>
+      </w:r>
+      <w:r>
+        <w:rPr>
+          <w:rFonts w:cstheme="minorHAnsi"/>
+        </w:rPr>
+        <w:t>logical operations.</w:t>
+      </w:r>
+    </w:p>
+    <w:tbl>
+      <w:tblPr>
+        <w:tblStyle w:val="TableGrid"/>
+        <w:tblW w:w="0" w:type="auto"/>
+        <w:tblLook w:val="04A0" w:firstRow="1" w:lastRow="0" w:firstColumn="1" w:lastColumn="0" w:noHBand="0" w:noVBand="1"/>
+      </w:tblPr>
+      <w:tblGrid>
+        <w:gridCol w:w="1555"/>
+        <w:gridCol w:w="5528"/>
+      </w:tblGrid>
+      <w:tr>
+        <w:tc>
+          <w:tcPr>
+            <w:tcW w:w="1555" w:type="dxa"/>
+          </w:tcPr>
+          <w:p>
+            <w:pPr>
+              <w:rPr>
+                <w:rFonts w:cstheme="minorHAnsi"/>
+                <w:b/>
+              </w:rPr>
+            </w:pPr>
+            <w:r>
+              <w:rPr>
+                <w:rFonts w:cstheme="minorHAnsi"/>
+                <w:b/>
+                <w:bCs/>
+              </w:rPr>
+              <w:t>Instruction</w:t>
+            </w:r>
+          </w:p>
+        </w:tc>
+        <w:tc>
+          <w:tcPr>
+            <w:tcW w:w="5528" w:type="dxa"/>
+          </w:tcPr>
+          <w:p>
+            <w:pPr>
+              <w:rPr>
+                <w:rFonts w:cstheme="minorHAnsi"/>
+                <w:b/>
+              </w:rPr>
+            </w:pPr>
+            <w:r>
+              <w:rPr>
+                <w:rFonts w:cstheme="minorHAnsi"/>
+                <w:b/>
+                <w:bCs/>
+              </w:rPr>
+              <w:t>Description</w:t>
+            </w:r>
+          </w:p>
+        </w:tc>
+      </w:tr>
+      <w:tr>
+        <w:tc>
+          <w:tcPr>
+            <w:tcW w:w="1555" w:type="dxa"/>
+          </w:tcPr>
+          <w:p>
+            <w:pPr>
+              <w:rPr>
+                <w:rFonts w:cstheme="minorHAnsi"/>
+                <w:b/>
+              </w:rPr>
+            </w:pPr>
+            <w:r>
+              <w:rPr>
+                <w:rFonts w:cstheme="minorHAnsi"/>
+              </w:rPr>
+              <w:t>JE/JZ</w:t>
+            </w:r>
+          </w:p>
+        </w:tc>
+        <w:tc>
+          <w:tcPr>
+            <w:tcW w:w="5528" w:type="dxa"/>
+          </w:tcPr>
+          <w:p>
+            <w:pPr>
+              <w:rPr>
+                <w:rFonts w:cstheme="minorHAnsi"/>
+                <w:b/>
+              </w:rPr>
+            </w:pPr>
+            <w:r>
+              <w:rPr>
+                <w:rFonts w:cstheme="minorHAnsi"/>
+              </w:rPr>
+              <w:t>Jump Equal or Jump Zero</w:t>
+            </w:r>
+          </w:p>
+        </w:tc>
+      </w:tr>
+      <w:tr>
+        <w:tc>
+          <w:tcPr>
+            <w:tcW w:w="1555" w:type="dxa"/>
+          </w:tcPr>
+          <w:p>
+            <w:pPr>
+              <w:rPr>
+                <w:rFonts w:cstheme="minorHAnsi"/>
+                <w:b/>
+              </w:rPr>
+            </w:pPr>
+            <w:r>
+              <w:rPr>
+                <w:rFonts w:cstheme="minorHAnsi"/>
+              </w:rPr>
+              <w:t>JNE/JNZ</w:t>
+            </w:r>
+          </w:p>
+        </w:tc>
+        <w:tc>
+          <w:tcPr>
+            <w:tcW w:w="5528" w:type="dxa"/>
+          </w:tcPr>
+          <w:p>
+            <w:pPr>
+              <w:rPr>
+                <w:rFonts w:cstheme="minorHAnsi"/>
+                <w:b/>
+              </w:rPr>
+            </w:pPr>
+            <w:r>
+              <w:rPr>
+                <w:rFonts w:cstheme="minorHAnsi"/>
+              </w:rPr>
+              <w:t>Jump not Equal or Jump Not Zero</w:t>
+            </w:r>
+          </w:p>
+        </w:tc>
+      </w:tr>
+      <w:tr>
+        <w:tc>
+          <w:tcPr>
+            <w:tcW w:w="1555" w:type="dxa"/>
+          </w:tcPr>
+          <w:p>
+            <w:pPr>
+              <w:rPr>
+                <w:rFonts w:cstheme="minorHAnsi"/>
+                <w:b/>
+              </w:rPr>
+            </w:pPr>
+            <w:r>
+              <w:rPr>
+                <w:rFonts w:cstheme="minorHAnsi"/>
+              </w:rPr>
+              <w:t>JA/JNBE</w:t>
+            </w:r>
+          </w:p>
+        </w:tc>
+        <w:tc>
+          <w:tcPr>
+            <w:tcW w:w="5528" w:type="dxa"/>
+          </w:tcPr>
+          <w:p>
+            <w:pPr>
+              <w:rPr>
+                <w:rFonts w:cstheme="minorHAnsi"/>
+                <w:b/>
+              </w:rPr>
+            </w:pPr>
+            <w:r>
+              <w:rPr>
+                <w:rFonts w:cstheme="minorHAnsi"/>
+              </w:rPr>
+              <w:t>Jump Above or Jump Not Below/Equal</w:t>
+            </w:r>
+          </w:p>
+        </w:tc>
+      </w:tr>
+      <w:tr>
+        <w:tc>
+          <w:tcPr>
+            <w:tcW w:w="1555" w:type="dxa"/>
+          </w:tcPr>
+          <w:p>
+            <w:pPr>
+              <w:rPr>
+                <w:rFonts w:cstheme="minorHAnsi"/>
+                <w:b/>
+              </w:rPr>
+            </w:pPr>
+            <w:r>
+              <w:rPr>
+                <w:rFonts w:cstheme="minorHAnsi"/>
+              </w:rPr>
+              <w:t>JAE/JNB</w:t>
+            </w:r>
+          </w:p>
+        </w:tc>
+        <w:tc>
+          <w:tcPr>
+            <w:tcW w:w="5528" w:type="dxa"/>
+          </w:tcPr>
+          <w:p>
+            <w:pPr>
+              <w:rPr>
+                <w:rFonts w:cstheme="minorHAnsi"/>
+                <w:b/>
+              </w:rPr>
+            </w:pPr>
+            <w:r>
+              <w:rPr>
+                <w:rFonts w:cstheme="minorHAnsi"/>
+              </w:rPr>
+              <w:t>Jump Above/Equal or Jump Not Below</w:t>
+            </w:r>
+          </w:p>
+        </w:tc>
+      </w:tr>
+      <w:tr>
+        <w:tc>
+          <w:tcPr>
+            <w:tcW w:w="1555" w:type="dxa"/>
+          </w:tcPr>
+          <w:p>
+            <w:pPr>
+              <w:rPr>
+                <w:rFonts w:cstheme="minorHAnsi"/>
+                <w:b/>
+              </w:rPr>
+            </w:pPr>
+            <w:r>
+              <w:rPr>
+                <w:rFonts w:cstheme="minorHAnsi"/>
+              </w:rPr>
+              <w:t>JB/JNAE</w:t>
+            </w:r>
+          </w:p>
+        </w:tc>
+        <w:tc>
+          <w:tcPr>
+            <w:tcW w:w="5528" w:type="dxa"/>
+          </w:tcPr>
+          <w:p>
+            <w:pPr>
+              <w:rPr>
+                <w:rFonts w:cstheme="minorHAnsi"/>
+                <w:b/>
+              </w:rPr>
+            </w:pPr>
+            <w:r>
+              <w:rPr>
+                <w:rFonts w:cstheme="minorHAnsi"/>
+              </w:rPr>
+              <w:t>Jump Below or Jump Not Above/Equal</w:t>
+            </w:r>
+          </w:p>
+        </w:tc>
+      </w:tr>
+      <w:tr>
+        <w:tc>
+          <w:tcPr>
+            <w:tcW w:w="1555" w:type="dxa"/>
+          </w:tcPr>
+          <w:p>
+            <w:pPr>
+              <w:rPr>
+                <w:rFonts w:cstheme="minorHAnsi"/>
+                <w:b/>
+              </w:rPr>
+            </w:pPr>
+            <w:r>
+              <w:rPr>
+                <w:rFonts w:cstheme="minorHAnsi"/>
+              </w:rPr>
+              <w:t>JBE/JNA</w:t>
+            </w:r>
+          </w:p>
+        </w:tc>
+        <w:tc>
+          <w:tcPr>
+            <w:tcW w:w="5528" w:type="dxa"/>
+          </w:tcPr>
+          <w:p>
+            <w:pPr>
+              <w:rPr>
+                <w:rFonts w:cstheme="minorHAnsi"/>
+                <w:b/>
+              </w:rPr>
+            </w:pPr>
+            <w:r>
+              <w:rPr>
+                <w:rFonts w:cstheme="minorHAnsi"/>
+              </w:rPr>
+              <w:t>Jump Below/Equal or Jump Not Above</w:t>
+            </w:r>
+          </w:p>
+        </w:tc>
+      </w:tr>
+    </w:tbl>
+    <w:p>
+      <w:pPr>
+        <w:rPr>
+          <w:rFonts w:cstheme="minorHAnsi"/>
+        </w:rPr>
+      </w:pPr>
       <w:bookmarkStart w:id="0" w:name="_GoBack"/>
       <w:bookmarkEnd w:id="0"/>
-      <w:r>
-        <w:rPr>
-          <w:rFonts w:cstheme="minorHAnsi"/>
-        </w:rPr>
-        <w:t xml:space="preserve"> the original source code looked like.</w:t>
-      </w:r>
-    </w:p>
-    <w:p>
-      <w:pPr>
-        <w:rPr>
-          <w:rFonts w:cstheme="minorHAnsi"/>
-        </w:rPr>
-      </w:pPr>
     </w:p>
     <w:sectPr>
       <w:pgSz w:w="11900" w:h="16840"/>
@@ -596,6 +1268,22 @@
     <w:semiHidden/>
     <w:unhideWhenUsed/>
   </w:style>
+  <w:style w:type="table" w:styleId="TableGrid">
+    <w:name w:val="Table Grid"/>
+    <w:basedOn w:val="TableNormal"/>
+    <w:uiPriority w:val="39"/>
+    <w:rsid w:val="002F19FF"/>
+    <w:tblPr>
+      <w:tblBorders>
+        <w:top w:val="single" w:sz="4" w:space="0" w:color="auto"/>
+        <w:left w:val="single" w:sz="4" w:space="0" w:color="auto"/>
+        <w:bottom w:val="single" w:sz="4" w:space="0" w:color="auto"/>
+        <w:right w:val="single" w:sz="4" w:space="0" w:color="auto"/>
+        <w:insideH w:val="single" w:sz="4" w:space="0" w:color="auto"/>
+        <w:insideV w:val="single" w:sz="4" w:space="0" w:color="auto"/>
+      </w:tblBorders>
+    </w:tblPr>
+  </w:style>
 </w:styles>
 </file>
 

</xml_diff>

<commit_message>
Updated overview doc, and got program to reverse engineer from friend.
</commit_message>
<xml_diff>
--- a/Reverse Engineering Overview.docx
+++ b/Reverse Engineering Overview.docx
@@ -506,31 +506,7 @@
         <w:rPr>
           <w:rFonts w:cstheme="minorHAnsi"/>
         </w:rPr>
-        <w:t xml:space="preserve">For </w:t>
-      </w:r>
-      <w:r>
-        <w:rPr>
-          <w:rFonts w:cstheme="minorHAnsi"/>
-        </w:rPr>
-        <w:t>conditional jump instructions on</w:t>
-      </w:r>
-      <w:r>
-        <w:rPr>
-          <w:rFonts w:cstheme="minorHAnsi"/>
-        </w:rPr>
-        <w:t xml:space="preserve"> unsigned data for</w:t>
-      </w:r>
-      <w:r>
-        <w:rPr>
-          <w:rFonts w:cstheme="minorHAnsi"/>
-        </w:rPr>
-        <w:t xml:space="preserve"> </w:t>
-      </w:r>
-      <w:r>
-        <w:rPr>
-          <w:rFonts w:cstheme="minorHAnsi"/>
-        </w:rPr>
-        <w:t>logical operations.</w:t>
+        <w:t>For conditional jump instructions on unsigned data for logical operations.</w:t>
       </w:r>
     </w:p>
     <w:tbl>
@@ -834,8 +810,1359 @@
           <w:rFonts w:cstheme="minorHAnsi"/>
         </w:rPr>
       </w:pPr>
+    </w:p>
+    <w:p>
+      <w:pPr>
+        <w:rPr>
+          <w:rFonts w:cstheme="minorHAnsi"/>
+        </w:rPr>
+      </w:pPr>
+    </w:p>
+    <w:p>
+      <w:pPr>
+        <w:rPr>
+          <w:rFonts w:cstheme="minorHAnsi"/>
+        </w:rPr>
+      </w:pPr>
+    </w:p>
+    <w:p>
+      <w:pPr>
+        <w:rPr>
+          <w:rFonts w:asciiTheme="majorHAnsi" w:hAnsiTheme="majorHAnsi" w:cstheme="majorHAnsi"/>
+          <w:b/>
+          <w:sz w:val="28"/>
+        </w:rPr>
+      </w:pPr>
+      <w:r>
+        <w:rPr>
+          <w:rFonts w:asciiTheme="majorHAnsi" w:hAnsiTheme="majorHAnsi" w:cstheme="majorHAnsi"/>
+          <w:b/>
+          <w:sz w:val="28"/>
+        </w:rPr>
+        <w:lastRenderedPageBreak/>
+        <w:t>Register</w:t>
+      </w:r>
+      <w:r>
+        <w:rPr>
+          <w:rFonts w:asciiTheme="majorHAnsi" w:hAnsiTheme="majorHAnsi" w:cstheme="majorHAnsi"/>
+          <w:b/>
+          <w:sz w:val="28"/>
+        </w:rPr>
+        <w:t xml:space="preserve"> Cheat Sheet</w:t>
+      </w:r>
+    </w:p>
+    <w:p>
+      <w:pPr>
+        <w:rPr>
+          <w:rFonts w:cstheme="minorHAnsi"/>
+        </w:rPr>
+      </w:pPr>
+      <w:r>
+        <w:rPr>
+          <w:rFonts w:cstheme="minorHAnsi"/>
+        </w:rPr>
+        <w:t>Note: R prefix is for 64-bit, E prefix is for 32-bit, and neither in front is 16-bit.</w:t>
+      </w:r>
+    </w:p>
+    <w:p>
+      <w:pPr>
+        <w:rPr>
+          <w:rFonts w:cstheme="minorHAnsi"/>
+        </w:rPr>
+      </w:pPr>
+    </w:p>
+    <w:p>
+      <w:pPr>
+        <w:rPr>
+          <w:rFonts w:asciiTheme="majorHAnsi" w:hAnsiTheme="majorHAnsi" w:cstheme="majorHAnsi"/>
+          <w:b/>
+        </w:rPr>
+      </w:pPr>
+      <w:r>
+        <w:rPr>
+          <w:rFonts w:asciiTheme="majorHAnsi" w:hAnsiTheme="majorHAnsi" w:cstheme="majorHAnsi"/>
+          <w:b/>
+        </w:rPr>
+        <w:t>General Registers</w:t>
+      </w:r>
+    </w:p>
+    <w:tbl>
+      <w:tblPr>
+        <w:tblStyle w:val="TableGrid"/>
+        <w:tblW w:w="0" w:type="auto"/>
+        <w:tblLook w:val="04A0" w:firstRow="1" w:lastRow="0" w:firstColumn="1" w:lastColumn="0" w:noHBand="0" w:noVBand="1"/>
+      </w:tblPr>
+      <w:tblGrid>
+        <w:gridCol w:w="2405"/>
+        <w:gridCol w:w="6605"/>
+      </w:tblGrid>
+      <w:tr>
+        <w:tc>
+          <w:tcPr>
+            <w:tcW w:w="9010" w:type="dxa"/>
+            <w:gridSpan w:val="2"/>
+          </w:tcPr>
+          <w:p>
+            <w:pPr>
+              <w:rPr>
+                <w:rFonts w:cstheme="minorHAnsi"/>
+              </w:rPr>
+            </w:pPr>
+            <w:r>
+              <w:rPr>
+                <w:rFonts w:cstheme="minorHAnsi"/>
+              </w:rPr>
+              <w:t xml:space="preserve">Note: “H” and “L” suffix on </w:t>
+            </w:r>
+            <w:proofErr w:type="gramStart"/>
+            <w:r>
+              <w:rPr>
+                <w:rFonts w:cstheme="minorHAnsi"/>
+              </w:rPr>
+              <w:t>8 bit</w:t>
+            </w:r>
+            <w:proofErr w:type="gramEnd"/>
+            <w:r>
+              <w:rPr>
+                <w:rFonts w:cstheme="minorHAnsi"/>
+              </w:rPr>
+              <w:t xml:space="preserve"> registers stand for high and low byte.</w:t>
+            </w:r>
+          </w:p>
+        </w:tc>
+      </w:tr>
+      <w:tr>
+        <w:tc>
+          <w:tcPr>
+            <w:tcW w:w="2405" w:type="dxa"/>
+          </w:tcPr>
+          <w:p>
+            <w:pPr>
+              <w:rPr>
+                <w:rFonts w:cstheme="minorHAnsi"/>
+              </w:rPr>
+            </w:pPr>
+            <w:r>
+              <w:rPr>
+                <w:rFonts w:cstheme="minorHAnsi"/>
+              </w:rPr>
+              <w:t xml:space="preserve">RAX, </w:t>
+            </w:r>
+            <w:r>
+              <w:rPr>
+                <w:rFonts w:cstheme="minorHAnsi"/>
+              </w:rPr>
+              <w:t>EAX, AX, AH, AL</w:t>
+            </w:r>
+          </w:p>
+        </w:tc>
+        <w:tc>
+          <w:tcPr>
+            <w:tcW w:w="6605" w:type="dxa"/>
+          </w:tcPr>
+          <w:p>
+            <w:pPr>
+              <w:rPr>
+                <w:rFonts w:cstheme="minorHAnsi"/>
+              </w:rPr>
+            </w:pPr>
+            <w:r>
+              <w:rPr>
+                <w:rFonts w:cstheme="minorHAnsi"/>
+              </w:rPr>
+              <w:t>Called the accumulator register. It is used for I/O port access, arithmetic, interrupt calls, etc …</w:t>
+            </w:r>
+          </w:p>
+        </w:tc>
+      </w:tr>
+      <w:tr>
+        <w:tc>
+          <w:tcPr>
+            <w:tcW w:w="2405" w:type="dxa"/>
+          </w:tcPr>
+          <w:p>
+            <w:pPr>
+              <w:rPr>
+                <w:rFonts w:cstheme="minorHAnsi"/>
+              </w:rPr>
+            </w:pPr>
+            <w:r>
+              <w:rPr>
+                <w:rFonts w:cstheme="minorHAnsi"/>
+              </w:rPr>
+              <w:t xml:space="preserve">RBX, </w:t>
+            </w:r>
+            <w:r>
+              <w:rPr>
+                <w:rFonts w:cstheme="minorHAnsi"/>
+              </w:rPr>
+              <w:t>EBX, BX, BH, BL</w:t>
+            </w:r>
+          </w:p>
+        </w:tc>
+        <w:tc>
+          <w:tcPr>
+            <w:tcW w:w="6605" w:type="dxa"/>
+          </w:tcPr>
+          <w:p>
+            <w:pPr>
+              <w:rPr>
+                <w:rFonts w:cstheme="minorHAnsi"/>
+              </w:rPr>
+            </w:pPr>
+            <w:r>
+              <w:rPr>
+                <w:rFonts w:cstheme="minorHAnsi"/>
+              </w:rPr>
+              <w:t>Called the base register. It is used as a base pointer for memory access. Gets some interrupt return values.</w:t>
+            </w:r>
+          </w:p>
+        </w:tc>
+      </w:tr>
+      <w:tr>
+        <w:tc>
+          <w:tcPr>
+            <w:tcW w:w="2405" w:type="dxa"/>
+          </w:tcPr>
+          <w:p>
+            <w:pPr>
+              <w:rPr>
+                <w:rFonts w:cstheme="minorHAnsi"/>
+              </w:rPr>
+            </w:pPr>
+            <w:r>
+              <w:rPr>
+                <w:rFonts w:cstheme="minorHAnsi"/>
+              </w:rPr>
+              <w:t xml:space="preserve">RCX, </w:t>
+            </w:r>
+            <w:r>
+              <w:rPr>
+                <w:rFonts w:cstheme="minorHAnsi"/>
+              </w:rPr>
+              <w:t>ECX, CX, CH, CL</w:t>
+            </w:r>
+          </w:p>
+        </w:tc>
+        <w:tc>
+          <w:tcPr>
+            <w:tcW w:w="6605" w:type="dxa"/>
+          </w:tcPr>
+          <w:p>
+            <w:pPr>
+              <w:rPr>
+                <w:rFonts w:cstheme="minorHAnsi"/>
+              </w:rPr>
+            </w:pPr>
+            <w:r>
+              <w:rPr>
+                <w:rFonts w:cstheme="minorHAnsi"/>
+              </w:rPr>
+              <w:t>Called the counter register. It is used as a loop counter and for shifts. Gets some interrupt values.</w:t>
+            </w:r>
+          </w:p>
+        </w:tc>
+      </w:tr>
+      <w:tr>
+        <w:tc>
+          <w:tcPr>
+            <w:tcW w:w="2405" w:type="dxa"/>
+          </w:tcPr>
+          <w:p>
+            <w:pPr>
+              <w:rPr>
+                <w:rFonts w:cstheme="minorHAnsi"/>
+              </w:rPr>
+            </w:pPr>
+            <w:r>
+              <w:rPr>
+                <w:rFonts w:cstheme="minorHAnsi"/>
+              </w:rPr>
+              <w:t xml:space="preserve">RDX, </w:t>
+            </w:r>
+            <w:r>
+              <w:rPr>
+                <w:rFonts w:cstheme="minorHAnsi"/>
+              </w:rPr>
+              <w:t>EDX, DX, DH, DL</w:t>
+            </w:r>
+          </w:p>
+        </w:tc>
+        <w:tc>
+          <w:tcPr>
+            <w:tcW w:w="6605" w:type="dxa"/>
+          </w:tcPr>
+          <w:p>
+            <w:pPr>
+              <w:rPr>
+                <w:rFonts w:cstheme="minorHAnsi"/>
+              </w:rPr>
+            </w:pPr>
+            <w:r>
+              <w:rPr>
+                <w:rFonts w:cstheme="minorHAnsi"/>
+              </w:rPr>
+              <w:t>Called the data register. It is used for I/O port access, arithmetic, some interrupt calls.</w:t>
+            </w:r>
+          </w:p>
+        </w:tc>
+      </w:tr>
+    </w:tbl>
+    <w:p>
+      <w:pPr>
+        <w:rPr>
+          <w:rFonts w:asciiTheme="majorHAnsi" w:hAnsiTheme="majorHAnsi" w:cstheme="majorHAnsi"/>
+          <w:b/>
+        </w:rPr>
+      </w:pPr>
+    </w:p>
+    <w:p>
+      <w:pPr>
+        <w:rPr>
+          <w:rFonts w:asciiTheme="majorHAnsi" w:hAnsiTheme="majorHAnsi" w:cstheme="majorHAnsi"/>
+          <w:b/>
+        </w:rPr>
+      </w:pPr>
+      <w:r>
+        <w:rPr>
+          <w:rFonts w:asciiTheme="majorHAnsi" w:hAnsiTheme="majorHAnsi" w:cstheme="majorHAnsi"/>
+          <w:b/>
+        </w:rPr>
+        <w:t>Segment</w:t>
+      </w:r>
+      <w:r>
+        <w:rPr>
+          <w:rFonts w:asciiTheme="majorHAnsi" w:hAnsiTheme="majorHAnsi" w:cstheme="majorHAnsi"/>
+          <w:b/>
+        </w:rPr>
+        <w:t xml:space="preserve"> Registers</w:t>
+      </w:r>
+    </w:p>
+    <w:tbl>
+      <w:tblPr>
+        <w:tblStyle w:val="TableGrid"/>
+        <w:tblW w:w="0" w:type="auto"/>
+        <w:tblLook w:val="04A0" w:firstRow="1" w:lastRow="0" w:firstColumn="1" w:lastColumn="0" w:noHBand="0" w:noVBand="1"/>
+      </w:tblPr>
+      <w:tblGrid>
+        <w:gridCol w:w="1838"/>
+        <w:gridCol w:w="7172"/>
+      </w:tblGrid>
+      <w:tr>
+        <w:tc>
+          <w:tcPr>
+            <w:tcW w:w="9010" w:type="dxa"/>
+            <w:gridSpan w:val="2"/>
+          </w:tcPr>
+          <w:p>
+            <w:pPr>
+              <w:rPr>
+                <w:rFonts w:cstheme="minorHAnsi"/>
+              </w:rPr>
+            </w:pPr>
+            <w:r>
+              <w:rPr>
+                <w:rFonts w:cstheme="minorHAnsi"/>
+              </w:rPr>
+              <w:t>Segment registers gold segment address of various items. Only in available in 16 values and can only be set by a general register or special instruction.</w:t>
+            </w:r>
+          </w:p>
+        </w:tc>
+      </w:tr>
+      <w:tr>
+        <w:tc>
+          <w:tcPr>
+            <w:tcW w:w="1838" w:type="dxa"/>
+          </w:tcPr>
+          <w:p>
+            <w:pPr>
+              <w:rPr>
+                <w:rFonts w:cstheme="minorHAnsi"/>
+              </w:rPr>
+            </w:pPr>
+            <w:r>
+              <w:rPr>
+                <w:rFonts w:cstheme="minorHAnsi"/>
+              </w:rPr>
+              <w:t>CS</w:t>
+            </w:r>
+          </w:p>
+        </w:tc>
+        <w:tc>
+          <w:tcPr>
+            <w:tcW w:w="7172" w:type="dxa"/>
+          </w:tcPr>
+          <w:p>
+            <w:pPr>
+              <w:rPr>
+                <w:rFonts w:cstheme="minorHAnsi"/>
+              </w:rPr>
+            </w:pPr>
+            <w:r>
+              <w:rPr>
+                <w:rFonts w:cstheme="minorHAnsi"/>
+              </w:rPr>
+              <w:t>Holds the code segment in which the program is run. Changing its value may make the computer hang.</w:t>
+            </w:r>
+          </w:p>
+        </w:tc>
+      </w:tr>
+      <w:tr>
+        <w:tc>
+          <w:tcPr>
+            <w:tcW w:w="1838" w:type="dxa"/>
+          </w:tcPr>
+          <w:p>
+            <w:pPr>
+              <w:rPr>
+                <w:rFonts w:cstheme="minorHAnsi"/>
+              </w:rPr>
+            </w:pPr>
+            <w:r>
+              <w:rPr>
+                <w:rFonts w:cstheme="minorHAnsi"/>
+              </w:rPr>
+              <w:t>DS</w:t>
+            </w:r>
+          </w:p>
+        </w:tc>
+        <w:tc>
+          <w:tcPr>
+            <w:tcW w:w="7172" w:type="dxa"/>
+          </w:tcPr>
+          <w:p>
+            <w:pPr>
+              <w:rPr>
+                <w:rFonts w:cstheme="minorHAnsi"/>
+              </w:rPr>
+            </w:pPr>
+            <w:r>
+              <w:rPr>
+                <w:rFonts w:cstheme="minorHAnsi"/>
+              </w:rPr>
+              <w:t>Holds the data segment that your program accesses. Changing its value might give erroneous data.</w:t>
+            </w:r>
+          </w:p>
+        </w:tc>
+      </w:tr>
+      <w:tr>
+        <w:tc>
+          <w:tcPr>
+            <w:tcW w:w="1838" w:type="dxa"/>
+          </w:tcPr>
+          <w:p>
+            <w:pPr>
+              <w:rPr>
+                <w:rFonts w:cstheme="minorHAnsi"/>
+              </w:rPr>
+            </w:pPr>
+            <w:r>
+              <w:rPr>
+                <w:rFonts w:cstheme="minorHAnsi"/>
+              </w:rPr>
+              <w:t>ES, FS, GS</w:t>
+            </w:r>
+          </w:p>
+        </w:tc>
+        <w:tc>
+          <w:tcPr>
+            <w:tcW w:w="7172" w:type="dxa"/>
+          </w:tcPr>
+          <w:p>
+            <w:pPr>
+              <w:rPr>
+                <w:rFonts w:cstheme="minorHAnsi"/>
+              </w:rPr>
+            </w:pPr>
+            <w:r>
+              <w:rPr>
+                <w:rFonts w:cstheme="minorHAnsi"/>
+              </w:rPr>
+              <w:t>These are extra segment registers available for far pointer addressing like video memory and such.</w:t>
+            </w:r>
+          </w:p>
+        </w:tc>
+      </w:tr>
+      <w:tr>
+        <w:tc>
+          <w:tcPr>
+            <w:tcW w:w="1838" w:type="dxa"/>
+          </w:tcPr>
+          <w:p>
+            <w:pPr>
+              <w:rPr>
+                <w:rFonts w:cstheme="minorHAnsi"/>
+              </w:rPr>
+            </w:pPr>
+            <w:r>
+              <w:rPr>
+                <w:rFonts w:cstheme="minorHAnsi"/>
+              </w:rPr>
+              <w:t>SS</w:t>
+            </w:r>
+          </w:p>
+        </w:tc>
+        <w:tc>
+          <w:tcPr>
+            <w:tcW w:w="7172" w:type="dxa"/>
+          </w:tcPr>
+          <w:p>
+            <w:pPr>
+              <w:rPr>
+                <w:rFonts w:cstheme="minorHAnsi"/>
+              </w:rPr>
+            </w:pPr>
+            <w:r>
+              <w:rPr>
+                <w:rFonts w:cstheme="minorHAnsi"/>
+              </w:rPr>
+              <w:t>Holds the stack segment the program uses. Sometimes has the same value as DS. Changing its value can give unpredictable results, mostly data related.</w:t>
+            </w:r>
+          </w:p>
+        </w:tc>
+      </w:tr>
+    </w:tbl>
+    <w:p>
+      <w:pPr>
+        <w:rPr>
+          <w:rFonts w:asciiTheme="majorHAnsi" w:hAnsiTheme="majorHAnsi" w:cstheme="majorHAnsi"/>
+          <w:b/>
+        </w:rPr>
+      </w:pPr>
+    </w:p>
+    <w:p>
+      <w:pPr>
+        <w:rPr>
+          <w:rFonts w:asciiTheme="majorHAnsi" w:hAnsiTheme="majorHAnsi" w:cstheme="majorHAnsi"/>
+          <w:b/>
+        </w:rPr>
+      </w:pPr>
+      <w:r>
+        <w:rPr>
+          <w:rFonts w:asciiTheme="majorHAnsi" w:hAnsiTheme="majorHAnsi" w:cstheme="majorHAnsi"/>
+          <w:b/>
+        </w:rPr>
+        <w:t>Indexes and Pointers</w:t>
+      </w:r>
+    </w:p>
+    <w:tbl>
+      <w:tblPr>
+        <w:tblStyle w:val="TableGrid"/>
+        <w:tblW w:w="0" w:type="auto"/>
+        <w:tblLook w:val="04A0" w:firstRow="1" w:lastRow="0" w:firstColumn="1" w:lastColumn="0" w:noHBand="0" w:noVBand="1"/>
+      </w:tblPr>
+      <w:tblGrid>
+        <w:gridCol w:w="1838"/>
+        <w:gridCol w:w="7172"/>
+      </w:tblGrid>
+      <w:tr>
+        <w:tc>
+          <w:tcPr>
+            <w:tcW w:w="9010" w:type="dxa"/>
+            <w:gridSpan w:val="2"/>
+          </w:tcPr>
+          <w:p>
+            <w:pPr>
+              <w:rPr>
+                <w:rFonts w:cstheme="minorHAnsi"/>
+              </w:rPr>
+            </w:pPr>
+            <w:r>
+              <w:rPr>
+                <w:rFonts w:cstheme="minorHAnsi"/>
+              </w:rPr>
+              <w:t>Indexes and pointers and the offset part of and address. They have various uses, but each register has a specific function. They</w:t>
+            </w:r>
+            <w:r>
+              <w:rPr>
+                <w:rFonts w:cstheme="minorHAnsi"/>
+              </w:rPr>
+              <w:t xml:space="preserve"> are</w:t>
+            </w:r>
+            <w:r>
+              <w:rPr>
+                <w:rFonts w:cstheme="minorHAnsi"/>
+              </w:rPr>
+              <w:t xml:space="preserve"> </w:t>
+            </w:r>
+            <w:r>
+              <w:rPr>
+                <w:rFonts w:cstheme="minorHAnsi"/>
+              </w:rPr>
+              <w:t>sometimes</w:t>
+            </w:r>
+            <w:r>
+              <w:rPr>
+                <w:rFonts w:cstheme="minorHAnsi"/>
+              </w:rPr>
+              <w:t xml:space="preserve"> used with a segment register to point to far address.</w:t>
+            </w:r>
+            <w:r>
+              <w:rPr>
+                <w:rFonts w:cstheme="minorHAnsi"/>
+              </w:rPr>
+              <w:t xml:space="preserve"> Register with an “E” prefix can only be used in protected mode.</w:t>
+            </w:r>
+          </w:p>
+        </w:tc>
+      </w:tr>
+      <w:tr>
+        <w:tc>
+          <w:tcPr>
+            <w:tcW w:w="1838" w:type="dxa"/>
+          </w:tcPr>
+          <w:p>
+            <w:pPr>
+              <w:rPr>
+                <w:rFonts w:cstheme="minorHAnsi"/>
+              </w:rPr>
+            </w:pPr>
+            <w:r>
+              <w:rPr>
+                <w:rFonts w:cstheme="minorHAnsi"/>
+              </w:rPr>
+              <w:t xml:space="preserve">ES: </w:t>
+            </w:r>
+            <w:r>
+              <w:rPr>
+                <w:rFonts w:cstheme="minorHAnsi"/>
+              </w:rPr>
+              <w:t>RD</w:t>
+            </w:r>
+            <w:r>
+              <w:rPr>
+                <w:rFonts w:cstheme="minorHAnsi"/>
+              </w:rPr>
+              <w:t>I, EDI, DI</w:t>
+            </w:r>
+          </w:p>
+        </w:tc>
+        <w:tc>
+          <w:tcPr>
+            <w:tcW w:w="7172" w:type="dxa"/>
+          </w:tcPr>
+          <w:p>
+            <w:pPr>
+              <w:rPr>
+                <w:rFonts w:cstheme="minorHAnsi"/>
+              </w:rPr>
+            </w:pPr>
+            <w:r>
+              <w:rPr>
+                <w:rFonts w:cstheme="minorHAnsi"/>
+              </w:rPr>
+              <w:t>Destination index register. Used for string, memory array copying and setting and for far pointer addressing with ES.</w:t>
+            </w:r>
+          </w:p>
+        </w:tc>
+      </w:tr>
+      <w:tr>
+        <w:tc>
+          <w:tcPr>
+            <w:tcW w:w="1838" w:type="dxa"/>
+          </w:tcPr>
+          <w:p>
+            <w:pPr>
+              <w:rPr>
+                <w:rFonts w:cstheme="minorHAnsi"/>
+              </w:rPr>
+            </w:pPr>
+            <w:r>
+              <w:rPr>
+                <w:rFonts w:cstheme="minorHAnsi"/>
+              </w:rPr>
+              <w:t xml:space="preserve">DS: </w:t>
+            </w:r>
+            <w:r>
+              <w:rPr>
+                <w:rFonts w:cstheme="minorHAnsi"/>
+              </w:rPr>
+              <w:t>R</w:t>
+            </w:r>
+            <w:r>
+              <w:rPr>
+                <w:rFonts w:cstheme="minorHAnsi"/>
+              </w:rPr>
+              <w:t>SI, E</w:t>
+            </w:r>
+            <w:r>
+              <w:rPr>
+                <w:rFonts w:cstheme="minorHAnsi"/>
+              </w:rPr>
+              <w:t>S</w:t>
+            </w:r>
+            <w:r>
+              <w:rPr>
+                <w:rFonts w:cstheme="minorHAnsi"/>
+              </w:rPr>
+              <w:t>I, SI</w:t>
+            </w:r>
+          </w:p>
+        </w:tc>
+        <w:tc>
+          <w:tcPr>
+            <w:tcW w:w="7172" w:type="dxa"/>
+          </w:tcPr>
+          <w:p>
+            <w:pPr>
+              <w:rPr>
+                <w:rFonts w:cstheme="minorHAnsi"/>
+              </w:rPr>
+            </w:pPr>
+            <w:r>
+              <w:rPr>
+                <w:rFonts w:cstheme="minorHAnsi"/>
+              </w:rPr>
+              <w:t>Source index register. Used for string and memory array copying.</w:t>
+            </w:r>
+          </w:p>
+        </w:tc>
+      </w:tr>
+      <w:tr>
+        <w:tc>
+          <w:tcPr>
+            <w:tcW w:w="1838" w:type="dxa"/>
+          </w:tcPr>
+          <w:p>
+            <w:pPr>
+              <w:rPr>
+                <w:rFonts w:cstheme="minorHAnsi"/>
+              </w:rPr>
+            </w:pPr>
+            <w:r>
+              <w:rPr>
+                <w:rFonts w:cstheme="minorHAnsi"/>
+              </w:rPr>
+              <w:t xml:space="preserve">SS: </w:t>
+            </w:r>
+            <w:r>
+              <w:rPr>
+                <w:rFonts w:cstheme="minorHAnsi"/>
+              </w:rPr>
+              <w:t>R</w:t>
+            </w:r>
+            <w:r>
+              <w:rPr>
+                <w:rFonts w:cstheme="minorHAnsi"/>
+              </w:rPr>
+              <w:t>BP, EBP, BP</w:t>
+            </w:r>
+          </w:p>
+        </w:tc>
+        <w:tc>
+          <w:tcPr>
+            <w:tcW w:w="7172" w:type="dxa"/>
+          </w:tcPr>
+          <w:p>
+            <w:pPr>
+              <w:rPr>
+                <w:rFonts w:cstheme="minorHAnsi"/>
+              </w:rPr>
+            </w:pPr>
+            <w:r>
+              <w:rPr>
+                <w:rFonts w:cstheme="minorHAnsi"/>
+              </w:rPr>
+              <w:t>Stack base pointer register. Holds the base address of the stack.</w:t>
+            </w:r>
+          </w:p>
+        </w:tc>
+      </w:tr>
+      <w:tr>
+        <w:tc>
+          <w:tcPr>
+            <w:tcW w:w="1838" w:type="dxa"/>
+          </w:tcPr>
+          <w:p>
+            <w:pPr>
+              <w:rPr>
+                <w:rFonts w:cstheme="minorHAnsi"/>
+              </w:rPr>
+            </w:pPr>
+            <w:r>
+              <w:rPr>
+                <w:rFonts w:cstheme="minorHAnsi"/>
+              </w:rPr>
+              <w:t xml:space="preserve">SS: </w:t>
+            </w:r>
+            <w:r>
+              <w:rPr>
+                <w:rFonts w:cstheme="minorHAnsi"/>
+              </w:rPr>
+              <w:t>R</w:t>
+            </w:r>
+            <w:r>
+              <w:rPr>
+                <w:rFonts w:cstheme="minorHAnsi"/>
+              </w:rPr>
+              <w:t>SP, ESP, SP</w:t>
+            </w:r>
+          </w:p>
+        </w:tc>
+        <w:tc>
+          <w:tcPr>
+            <w:tcW w:w="7172" w:type="dxa"/>
+          </w:tcPr>
+          <w:p>
+            <w:pPr>
+              <w:rPr>
+                <w:rFonts w:cstheme="minorHAnsi"/>
+              </w:rPr>
+            </w:pPr>
+            <w:r>
+              <w:rPr>
+                <w:rFonts w:cstheme="minorHAnsi"/>
+              </w:rPr>
+              <w:t>Stack pointer register. Holds the top address of the stack.</w:t>
+            </w:r>
+          </w:p>
+        </w:tc>
+      </w:tr>
+      <w:tr>
+        <w:tc>
+          <w:tcPr>
+            <w:tcW w:w="1838" w:type="dxa"/>
+          </w:tcPr>
+          <w:p>
+            <w:pPr>
+              <w:rPr>
+                <w:rFonts w:cstheme="minorHAnsi"/>
+              </w:rPr>
+            </w:pPr>
+            <w:r>
+              <w:rPr>
+                <w:rFonts w:cstheme="minorHAnsi"/>
+              </w:rPr>
+              <w:t>CS: EIP, EIP, IP</w:t>
+            </w:r>
+          </w:p>
+        </w:tc>
+        <w:tc>
+          <w:tcPr>
+            <w:tcW w:w="7172" w:type="dxa"/>
+          </w:tcPr>
+          <w:p>
+            <w:pPr>
+              <w:rPr>
+                <w:rFonts w:cstheme="minorHAnsi"/>
+              </w:rPr>
+            </w:pPr>
+            <w:r>
+              <w:rPr>
+                <w:rFonts w:cstheme="minorHAnsi"/>
+              </w:rPr>
+              <w:t>Index pointer. Holds the offset of the next instruction. It can only be read.</w:t>
+            </w:r>
+          </w:p>
+        </w:tc>
+      </w:tr>
+    </w:tbl>
+    <w:p>
+      <w:pPr>
+        <w:rPr>
+          <w:rFonts w:asciiTheme="majorHAnsi" w:hAnsiTheme="majorHAnsi" w:cstheme="majorHAnsi"/>
+          <w:b/>
+        </w:rPr>
+      </w:pPr>
+    </w:p>
+    <w:p>
+      <w:pPr>
+        <w:rPr>
+          <w:rFonts w:asciiTheme="majorHAnsi" w:hAnsiTheme="majorHAnsi" w:cstheme="majorHAnsi"/>
+          <w:b/>
+        </w:rPr>
+      </w:pPr>
+      <w:r>
+        <w:rPr>
+          <w:rFonts w:asciiTheme="majorHAnsi" w:hAnsiTheme="majorHAnsi" w:cstheme="majorHAnsi"/>
+          <w:b/>
+        </w:rPr>
+        <w:t>Function Parameters</w:t>
+      </w:r>
+    </w:p>
+    <w:tbl>
+      <w:tblPr>
+        <w:tblStyle w:val="TableGrid"/>
+        <w:tblW w:w="0" w:type="auto"/>
+        <w:tblLook w:val="04A0" w:firstRow="1" w:lastRow="0" w:firstColumn="1" w:lastColumn="0" w:noHBand="0" w:noVBand="1"/>
+      </w:tblPr>
+      <w:tblGrid>
+        <w:gridCol w:w="704"/>
+        <w:gridCol w:w="8306"/>
+      </w:tblGrid>
+      <w:tr>
+        <w:tc>
+          <w:tcPr>
+            <w:tcW w:w="704" w:type="dxa"/>
+          </w:tcPr>
+          <w:p>
+            <w:pPr>
+              <w:rPr>
+                <w:rFonts w:cstheme="minorHAnsi"/>
+              </w:rPr>
+            </w:pPr>
+            <w:r>
+              <w:rPr>
+                <w:rFonts w:cstheme="minorHAnsi"/>
+              </w:rPr>
+              <w:t>RDI</w:t>
+            </w:r>
+          </w:p>
+        </w:tc>
+        <w:tc>
+          <w:tcPr>
+            <w:tcW w:w="8306" w:type="dxa"/>
+          </w:tcPr>
+          <w:p>
+            <w:pPr>
+              <w:rPr>
+                <w:rFonts w:cstheme="minorHAnsi"/>
+              </w:rPr>
+            </w:pPr>
+            <w:r>
+              <w:rPr>
+                <w:rFonts w:cstheme="minorHAnsi"/>
+              </w:rPr>
+              <w:t>First argument.</w:t>
+            </w:r>
+          </w:p>
+        </w:tc>
+      </w:tr>
+      <w:tr>
+        <w:tc>
+          <w:tcPr>
+            <w:tcW w:w="704" w:type="dxa"/>
+          </w:tcPr>
+          <w:p>
+            <w:pPr>
+              <w:rPr>
+                <w:rFonts w:cstheme="minorHAnsi"/>
+              </w:rPr>
+            </w:pPr>
+            <w:r>
+              <w:rPr>
+                <w:rFonts w:cstheme="minorHAnsi"/>
+              </w:rPr>
+              <w:t>RSI</w:t>
+            </w:r>
+          </w:p>
+        </w:tc>
+        <w:tc>
+          <w:tcPr>
+            <w:tcW w:w="8306" w:type="dxa"/>
+          </w:tcPr>
+          <w:p>
+            <w:pPr>
+              <w:rPr>
+                <w:rFonts w:cstheme="minorHAnsi"/>
+              </w:rPr>
+            </w:pPr>
+            <w:r>
+              <w:rPr>
+                <w:rFonts w:cstheme="minorHAnsi"/>
+              </w:rPr>
+              <w:t>Second argument.</w:t>
+            </w:r>
+          </w:p>
+        </w:tc>
+      </w:tr>
+      <w:tr>
+        <w:tc>
+          <w:tcPr>
+            <w:tcW w:w="704" w:type="dxa"/>
+          </w:tcPr>
+          <w:p>
+            <w:pPr>
+              <w:rPr>
+                <w:rFonts w:cstheme="minorHAnsi"/>
+              </w:rPr>
+            </w:pPr>
+            <w:r>
+              <w:rPr>
+                <w:rFonts w:cstheme="minorHAnsi"/>
+              </w:rPr>
+              <w:t>RDX</w:t>
+            </w:r>
+          </w:p>
+        </w:tc>
+        <w:tc>
+          <w:tcPr>
+            <w:tcW w:w="8306" w:type="dxa"/>
+          </w:tcPr>
+          <w:p>
+            <w:pPr>
+              <w:rPr>
+                <w:rFonts w:cstheme="minorHAnsi"/>
+              </w:rPr>
+            </w:pPr>
+            <w:r>
+              <w:rPr>
+                <w:rFonts w:cstheme="minorHAnsi"/>
+              </w:rPr>
+              <w:t>Third argument.</w:t>
+            </w:r>
+          </w:p>
+        </w:tc>
+      </w:tr>
+      <w:tr>
+        <w:tc>
+          <w:tcPr>
+            <w:tcW w:w="704" w:type="dxa"/>
+          </w:tcPr>
+          <w:p>
+            <w:pPr>
+              <w:rPr>
+                <w:rFonts w:cstheme="minorHAnsi"/>
+              </w:rPr>
+            </w:pPr>
+            <w:r>
+              <w:rPr>
+                <w:rFonts w:cstheme="minorHAnsi"/>
+              </w:rPr>
+              <w:t>RCX</w:t>
+            </w:r>
+          </w:p>
+        </w:tc>
+        <w:tc>
+          <w:tcPr>
+            <w:tcW w:w="8306" w:type="dxa"/>
+          </w:tcPr>
+          <w:p>
+            <w:pPr>
+              <w:rPr>
+                <w:rFonts w:cstheme="minorHAnsi"/>
+              </w:rPr>
+            </w:pPr>
+            <w:r>
+              <w:rPr>
+                <w:rFonts w:cstheme="minorHAnsi"/>
+              </w:rPr>
+              <w:t>Fourth argument.</w:t>
+            </w:r>
+          </w:p>
+        </w:tc>
+      </w:tr>
+      <w:tr>
+        <w:tc>
+          <w:tcPr>
+            <w:tcW w:w="704" w:type="dxa"/>
+          </w:tcPr>
+          <w:p>
+            <w:pPr>
+              <w:rPr>
+                <w:rFonts w:cstheme="minorHAnsi"/>
+              </w:rPr>
+            </w:pPr>
+            <w:r>
+              <w:rPr>
+                <w:rFonts w:cstheme="minorHAnsi"/>
+              </w:rPr>
+              <w:t>R8</w:t>
+            </w:r>
+          </w:p>
+        </w:tc>
+        <w:tc>
+          <w:tcPr>
+            <w:tcW w:w="8306" w:type="dxa"/>
+          </w:tcPr>
+          <w:p>
+            <w:pPr>
+              <w:rPr>
+                <w:rFonts w:cstheme="minorHAnsi"/>
+              </w:rPr>
+            </w:pPr>
+            <w:r>
+              <w:rPr>
+                <w:rFonts w:cstheme="minorHAnsi"/>
+              </w:rPr>
+              <w:t>Fifth argument.</w:t>
+            </w:r>
+          </w:p>
+        </w:tc>
+      </w:tr>
+      <w:tr>
+        <w:tc>
+          <w:tcPr>
+            <w:tcW w:w="704" w:type="dxa"/>
+          </w:tcPr>
+          <w:p>
+            <w:pPr>
+              <w:rPr>
+                <w:rFonts w:cstheme="minorHAnsi"/>
+              </w:rPr>
+            </w:pPr>
+            <w:r>
+              <w:rPr>
+                <w:rFonts w:cstheme="minorHAnsi"/>
+              </w:rPr>
+              <w:t>R9</w:t>
+            </w:r>
+          </w:p>
+        </w:tc>
+        <w:tc>
+          <w:tcPr>
+            <w:tcW w:w="8306" w:type="dxa"/>
+          </w:tcPr>
+          <w:p>
+            <w:pPr>
+              <w:rPr>
+                <w:rFonts w:cstheme="minorHAnsi"/>
+              </w:rPr>
+            </w:pPr>
+            <w:r>
+              <w:rPr>
+                <w:rFonts w:cstheme="minorHAnsi"/>
+              </w:rPr>
+              <w:t>Sixth argument.</w:t>
+            </w:r>
+          </w:p>
+        </w:tc>
+      </w:tr>
+    </w:tbl>
+    <w:p>
+      <w:pPr>
+        <w:rPr>
+          <w:rFonts w:asciiTheme="majorHAnsi" w:hAnsiTheme="majorHAnsi" w:cstheme="majorHAnsi"/>
+          <w:b/>
+        </w:rPr>
+      </w:pPr>
       <w:bookmarkStart w:id="0" w:name="_GoBack"/>
       <w:bookmarkEnd w:id="0"/>
+      <w:r>
+        <w:rPr>
+          <w:rFonts w:asciiTheme="majorHAnsi" w:hAnsiTheme="majorHAnsi" w:cstheme="majorHAnsi"/>
+          <w:b/>
+        </w:rPr>
+        <w:lastRenderedPageBreak/>
+        <w:t>Variables</w:t>
+      </w:r>
+    </w:p>
+    <w:tbl>
+      <w:tblPr>
+        <w:tblStyle w:val="TableGrid"/>
+        <w:tblW w:w="0" w:type="auto"/>
+        <w:tblLook w:val="04A0" w:firstRow="1" w:lastRow="0" w:firstColumn="1" w:lastColumn="0" w:noHBand="0" w:noVBand="1"/>
+      </w:tblPr>
+      <w:tblGrid>
+        <w:gridCol w:w="1555"/>
+        <w:gridCol w:w="7455"/>
+      </w:tblGrid>
+      <w:tr>
+        <w:tc>
+          <w:tcPr>
+            <w:tcW w:w="1555" w:type="dxa"/>
+          </w:tcPr>
+          <w:p>
+            <w:pPr>
+              <w:rPr>
+                <w:rFonts w:cstheme="minorHAnsi"/>
+              </w:rPr>
+            </w:pPr>
+            <w:r>
+              <w:rPr>
+                <w:rFonts w:cstheme="minorHAnsi"/>
+              </w:rPr>
+              <w:t>Bit</w:t>
+            </w:r>
+          </w:p>
+        </w:tc>
+        <w:tc>
+          <w:tcPr>
+            <w:tcW w:w="7455" w:type="dxa"/>
+          </w:tcPr>
+          <w:p>
+            <w:pPr>
+              <w:rPr>
+                <w:rFonts w:cstheme="minorHAnsi"/>
+              </w:rPr>
+            </w:pPr>
+            <w:r>
+              <w:rPr>
+                <w:rFonts w:cstheme="minorHAnsi"/>
+              </w:rPr>
+              <w:t>None</w:t>
+            </w:r>
+          </w:p>
+        </w:tc>
+      </w:tr>
+      <w:tr>
+        <w:tc>
+          <w:tcPr>
+            <w:tcW w:w="1555" w:type="dxa"/>
+          </w:tcPr>
+          <w:p>
+            <w:pPr>
+              <w:rPr>
+                <w:rFonts w:cstheme="minorHAnsi"/>
+              </w:rPr>
+            </w:pPr>
+            <w:r>
+              <w:rPr>
+                <w:rFonts w:cstheme="minorHAnsi"/>
+              </w:rPr>
+              <w:t>Byte</w:t>
+            </w:r>
+            <w:r>
+              <w:rPr>
+                <w:rFonts w:cstheme="minorHAnsi"/>
+              </w:rPr>
+              <w:t xml:space="preserve"> or</w:t>
+            </w:r>
+            <w:r>
+              <w:rPr>
+                <w:rFonts w:cstheme="minorHAnsi"/>
+              </w:rPr>
+              <w:t xml:space="preserve"> Octe</w:t>
+            </w:r>
+            <w:r>
+              <w:rPr>
+                <w:rFonts w:cstheme="minorHAnsi"/>
+              </w:rPr>
+              <w:t>t</w:t>
+            </w:r>
+          </w:p>
+        </w:tc>
+        <w:tc>
+          <w:tcPr>
+            <w:tcW w:w="7455" w:type="dxa"/>
+          </w:tcPr>
+          <w:p>
+            <w:pPr>
+              <w:rPr>
+                <w:rFonts w:cstheme="minorHAnsi"/>
+              </w:rPr>
+            </w:pPr>
+            <w:r>
+              <w:rPr>
+                <w:rFonts w:cstheme="minorHAnsi"/>
+              </w:rPr>
+              <w:t>Char</w:t>
+            </w:r>
+          </w:p>
+        </w:tc>
+      </w:tr>
+      <w:tr>
+        <w:tc>
+          <w:tcPr>
+            <w:tcW w:w="1555" w:type="dxa"/>
+          </w:tcPr>
+          <w:p>
+            <w:pPr>
+              <w:rPr>
+                <w:rFonts w:cstheme="minorHAnsi"/>
+              </w:rPr>
+            </w:pPr>
+            <w:r>
+              <w:rPr>
+                <w:rFonts w:cstheme="minorHAnsi"/>
+              </w:rPr>
+              <w:t>WORD</w:t>
+            </w:r>
+          </w:p>
+        </w:tc>
+        <w:tc>
+          <w:tcPr>
+            <w:tcW w:w="7455" w:type="dxa"/>
+          </w:tcPr>
+          <w:p>
+            <w:pPr>
+              <w:rPr>
+                <w:rFonts w:cstheme="minorHAnsi"/>
+              </w:rPr>
+            </w:pPr>
+            <w:r>
+              <w:rPr>
+                <w:rFonts w:cstheme="minorHAnsi"/>
+              </w:rPr>
+              <w:t>Short</w:t>
+            </w:r>
+          </w:p>
+        </w:tc>
+      </w:tr>
+      <w:tr>
+        <w:tc>
+          <w:tcPr>
+            <w:tcW w:w="1555" w:type="dxa"/>
+          </w:tcPr>
+          <w:p>
+            <w:pPr>
+              <w:rPr>
+                <w:rFonts w:cstheme="minorHAnsi"/>
+              </w:rPr>
+            </w:pPr>
+            <w:r>
+              <w:rPr>
+                <w:rFonts w:cstheme="minorHAnsi"/>
+              </w:rPr>
+              <w:t>DWORD</w:t>
+            </w:r>
+          </w:p>
+        </w:tc>
+        <w:tc>
+          <w:tcPr>
+            <w:tcW w:w="7455" w:type="dxa"/>
+          </w:tcPr>
+          <w:p>
+            <w:pPr>
+              <w:rPr>
+                <w:rFonts w:cstheme="minorHAnsi"/>
+              </w:rPr>
+            </w:pPr>
+            <w:r>
+              <w:rPr>
+                <w:rFonts w:cstheme="minorHAnsi"/>
+              </w:rPr>
+              <w:t>Integer.</w:t>
+            </w:r>
+          </w:p>
+        </w:tc>
+      </w:tr>
+      <w:tr>
+        <w:tc>
+          <w:tcPr>
+            <w:tcW w:w="1555" w:type="dxa"/>
+          </w:tcPr>
+          <w:p>
+            <w:pPr>
+              <w:rPr>
+                <w:rFonts w:cstheme="minorHAnsi"/>
+              </w:rPr>
+            </w:pPr>
+            <w:r>
+              <w:rPr>
+                <w:rFonts w:cstheme="minorHAnsi"/>
+              </w:rPr>
+              <w:t>QWORD</w:t>
+            </w:r>
+          </w:p>
+        </w:tc>
+        <w:tc>
+          <w:tcPr>
+            <w:tcW w:w="7455" w:type="dxa"/>
+          </w:tcPr>
+          <w:p>
+            <w:pPr>
+              <w:rPr>
+                <w:rFonts w:cstheme="minorHAnsi"/>
+              </w:rPr>
+            </w:pPr>
+            <w:r>
+              <w:rPr>
+                <w:rFonts w:cstheme="minorHAnsi"/>
+              </w:rPr>
+              <w:t>Long.</w:t>
+            </w:r>
+          </w:p>
+        </w:tc>
+      </w:tr>
+    </w:tbl>
+    <w:p>
+      <w:pPr>
+        <w:rPr>
+          <w:rFonts w:asciiTheme="majorHAnsi" w:hAnsiTheme="majorHAnsi" w:cstheme="majorHAnsi"/>
+          <w:b/>
+        </w:rPr>
+      </w:pPr>
     </w:p>
     <w:sectPr>
       <w:pgSz w:w="11900" w:h="16840"/>

</xml_diff>